<commit_message>
Manage documents and update readme
</commit_message>
<xml_diff>
--- a/Project Document/Market Price.docx
+++ b/Project Document/Market Price.docx
@@ -233,6 +233,13 @@
       <w:r>
         <w:t>: MYR 2,500 - 5,000</w:t>
       </w:r>
+      <w:r>
+        <w:rPr>
+          <w:rFonts w:hint="default"/>
+          <w:lang w:val="en-US"/>
+        </w:rPr>
+        <w:t xml:space="preserve"> (Excluded)</w:t>
+      </w:r>
     </w:p>
     <w:p>
       <w:pPr>
@@ -353,6 +360,15 @@
       <w:r>
         <w:t>: MYR 1,500 - 3,000</w:t>
       </w:r>
+      <w:r>
+        <w:rPr>
+          <w:rFonts w:hint="default"/>
+          <w:lang w:val="en-US"/>
+        </w:rPr>
+        <w:t xml:space="preserve"> (Excluded)</w:t>
+      </w:r>
+      <w:bookmarkStart w:id="0" w:name="_GoBack"/>
+      <w:bookmarkEnd w:id="0"/>
     </w:p>
     <w:p>
       <w:pPr>
@@ -679,8 +695,6 @@
         <w:spacing w:before="0" w:beforeAutospacing="1" w:after="0" w:afterAutospacing="1"/>
         <w:ind w:left="1440" w:leftChars="0" w:hanging="360" w:firstLineChars="0"/>
       </w:pPr>
-      <w:bookmarkStart w:id="0" w:name="_GoBack"/>
-      <w:bookmarkEnd w:id="0"/>
       <w:r>
         <w:t xml:space="preserve">For ongoing technical support, security updates, and troubleshooting: </w:t>
       </w:r>
@@ -1364,7 +1378,7 @@
     <w:lsdException w:unhideWhenUsed="0" w:uiPriority="0" w:semiHidden="0" w:name="Document Map"/>
     <w:lsdException w:unhideWhenUsed="0" w:uiPriority="0" w:semiHidden="0" w:name="Plain Text"/>
     <w:lsdException w:unhideWhenUsed="0" w:uiPriority="0" w:semiHidden="0" w:name="E-mail Signature"/>
-    <w:lsdException w:unhideWhenUsed="0" w:uiPriority="0" w:semiHidden="0" w:name="Normal (Web)"/>
+    <w:lsdException w:qFormat="1" w:unhideWhenUsed="0" w:uiPriority="0" w:semiHidden="0" w:name="Normal (Web)"/>
     <w:lsdException w:unhideWhenUsed="0" w:uiPriority="0" w:semiHidden="0" w:name="HTML Acronym"/>
     <w:lsdException w:unhideWhenUsed="0" w:uiPriority="0" w:semiHidden="0" w:name="HTML Address"/>
     <w:lsdException w:unhideWhenUsed="0" w:uiPriority="0" w:semiHidden="0" w:name="HTML Cite"/>
@@ -1375,7 +1389,7 @@
     <w:lsdException w:unhideWhenUsed="0" w:uiPriority="0" w:semiHidden="0" w:name="HTML Sample"/>
     <w:lsdException w:unhideWhenUsed="0" w:uiPriority="0" w:semiHidden="0" w:name="HTML Typewriter"/>
     <w:lsdException w:unhideWhenUsed="0" w:uiPriority="0" w:semiHidden="0" w:name="HTML Variable"/>
-    <w:lsdException w:unhideWhenUsed="0" w:uiPriority="0" w:name="Normal Table"/>
+    <w:lsdException w:qFormat="1" w:unhideWhenUsed="0" w:uiPriority="0" w:name="Normal Table"/>
     <w:lsdException w:unhideWhenUsed="0" w:uiPriority="0" w:semiHidden="0" w:name="annotation subject"/>
     <w:lsdException w:unhideWhenUsed="0" w:uiPriority="0" w:semiHidden="0" w:name="Table Simple 1"/>
     <w:lsdException w:unhideWhenUsed="0" w:uiPriority="0" w:semiHidden="0" w:name="Table Simple 2"/>
@@ -1579,6 +1593,7 @@
   <w:style w:type="table" w:default="1" w:styleId="5">
     <w:name w:val="Normal Table"/>
     <w:semiHidden/>
+    <w:qFormat/>
     <w:uiPriority w:val="0"/>
     <w:tblPr>
       <w:tblCellMar>
@@ -1591,6 +1606,7 @@
   </w:style>
   <w:style w:type="paragraph" w:styleId="6">
     <w:name w:val="Normal (Web)"/>
+    <w:qFormat/>
     <w:uiPriority w:val="0"/>
     <w:pPr>
       <w:spacing w:before="0" w:beforeAutospacing="1" w:after="0" w:afterAutospacing="1"/>
@@ -1598,6 +1614,7 @@
       <w:jc w:val="left"/>
     </w:pPr>
     <w:rPr>
+      <w:rFonts w:ascii="Times New Roman" w:hAnsi="Times New Roman" w:eastAsia="SimSun" w:cs="Times New Roman"/>
       <w:kern w:val="0"/>
       <w:sz w:val="24"/>
       <w:szCs w:val="24"/>

</xml_diff>